<commit_message>
Update markdown format, no code change
</commit_message>
<xml_diff>
--- a/wordStyleRef.docx
+++ b/wordStyleRef.docx
@@ -22,6 +22,7 @@
       <w:pPr>
         <w:pStyle w:val="Date"/>
       </w:pPr>
+      <w:bookmarkStart w:id="0" w:name="_GoBack"/>
       <w:r>
         <w:t>1</w:t>
       </w:r>
@@ -38,6 +39,7 @@
         <w:t>/2020</w:t>
       </w:r>
     </w:p>
+    <w:bookmarkEnd w:id="0"/>
     <w:p>
       <w:pPr>
         <w:pStyle w:val="BodyText"/>
@@ -63,15 +65,12 @@
       <w:pPr>
         <w:pStyle w:val="BodyText"/>
       </w:pPr>
-      <w:bookmarkStart w:id="0" w:name="_GoBack"/>
-      <w:bookmarkEnd w:id="0"/>
     </w:p>
     <w:p>
       <w:pPr>
         <w:pStyle w:val="Heading1"/>
       </w:pPr>
       <w:r>
-        <w:lastRenderedPageBreak/>
         <w:t>Header 1</w:t>
       </w:r>
     </w:p>
@@ -206,13 +205,18 @@
         <w:pStyle w:val="BodyText"/>
       </w:pPr>
       <w:r>
-        <w:t>Header 5 is centered.  It’s kind of a hack to center images in .</w:t>
+        <w:t xml:space="preserve">Header 5 is centered.  It’s kind of a hack to center images </w:t>
+      </w:r>
+      <w:proofErr w:type="gramStart"/>
+      <w:r>
+        <w:t>in .</w:t>
       </w:r>
       <w:proofErr w:type="spellStart"/>
       <w:r>
         <w:t>Rmd</w:t>
       </w:r>
       <w:proofErr w:type="spellEnd"/>
+      <w:proofErr w:type="gramEnd"/>
       <w:r>
         <w:t xml:space="preserve"> docs.</w:t>
       </w:r>
@@ -1018,11 +1022,10 @@
     <w:next w:val="BodyText"/>
     <w:uiPriority w:val="9"/>
     <w:qFormat/>
-    <w:rsid w:val="00A11312"/>
+    <w:rsid w:val="00CF117F"/>
     <w:pPr>
       <w:keepNext/>
       <w:keepLines/>
-      <w:pageBreakBefore/>
       <w:spacing w:before="480" w:after="0"/>
       <w:outlineLvl w:val="0"/>
     </w:pPr>
@@ -1288,11 +1291,11 @@
     <w:name w:val="Date"/>
     <w:next w:val="BodyText"/>
     <w:qFormat/>
-    <w:rsid w:val="003D55F6"/>
+    <w:rsid w:val="00675D9A"/>
     <w:pPr>
       <w:keepNext/>
       <w:keepLines/>
-      <w:spacing w:after="240"/>
+      <w:spacing w:after="0"/>
       <w:jc w:val="center"/>
     </w:pPr>
   </w:style>

</xml_diff>